<commit_message>
Outsorced Employee table and page added.
</commit_message>
<xml_diff>
--- a/Print Car Report.docx
+++ b/Print Car Report.docx
@@ -1,6 +1,6 @@
 
 <file path=word/document.xml><?xml version="1.0" encoding="utf-8"?>
-<w:document xmlns:a="http://schemas.openxmlformats.org/drawingml/2006/main" xmlns:pic="http://schemas.openxmlformats.org/drawingml/2006/picture" xmlns:a14="http://schemas.microsoft.com/office/drawing/2010/main" xmlns:wpc="http://schemas.microsoft.com/office/word/2010/wordprocessingCanvas" xmlns:cx="http://schemas.microsoft.com/office/drawing/2014/chartex" xmlns:cx1="http://schemas.microsoft.com/office/drawing/2015/9/8/chartex" xmlns:cx2="http://schemas.microsoft.com/office/drawing/2015/10/21/chartex" xmlns:cx3="http://schemas.microsoft.com/office/drawing/2016/5/9/chartex" xmlns:cx4="http://schemas.microsoft.com/office/drawing/2016/5/10/chartex" xmlns:cx5="http://schemas.microsoft.com/office/drawing/2016/5/11/chartex" xmlns:cx6="http://schemas.microsoft.com/office/drawing/2016/5/12/chartex" xmlns:cx7="http://schemas.microsoft.com/office/drawing/2016/5/13/chartex" xmlns:cx8="http://schemas.microsoft.com/office/drawing/2016/5/14/chartex" xmlns:mc="http://schemas.openxmlformats.org/markup-compatibility/2006" xmlns:aink="http://schemas.microsoft.com/office/drawing/2016/ink" xmlns:am3d="http://schemas.microsoft.com/office/drawing/2017/model3d" xmlns:o="urn:schemas-microsoft-com:office:office" xmlns:oel="http://schemas.microsoft.com/office/2019/extlst" xmlns:r="http://schemas.openxmlformats.org/officeDocument/2006/relationships" xmlns:m="http://schemas.openxmlformats.org/officeDocument/2006/math" xmlns:v="urn:schemas-microsoft-com:vml" xmlns:wp14="http://schemas.microsoft.com/office/word/2010/wordprocessingDrawing" xmlns:wp="http://schemas.openxmlformats.org/drawingml/2006/wordprocessingDrawing" xmlns:w10="urn:schemas-microsoft-com:office:word" xmlns:w="http://schemas.openxmlformats.org/wordprocessingml/2006/main" xmlns:w14="http://schemas.microsoft.com/office/word/2010/wordml" xmlns:w15="http://schemas.microsoft.com/office/word/2012/wordml" xmlns:w16cex="http://schemas.microsoft.com/office/word/2018/wordml/cex" xmlns:w16cid="http://schemas.microsoft.com/office/word/2016/wordml/cid" xmlns:w16="http://schemas.microsoft.com/office/word/2018/wordml" xmlns:w16du="http://schemas.microsoft.com/office/word/2023/wordml/word16du" xmlns:w16sdtdh="http://schemas.microsoft.com/office/word/2020/wordml/sdtdatahash" xmlns:w16se="http://schemas.microsoft.com/office/word/2015/wordml/symex" xmlns:wpg="http://schemas.microsoft.com/office/word/2010/wordprocessingGroup" xmlns:wpi="http://schemas.microsoft.com/office/word/2010/wordprocessingInk" xmlns:wne="http://schemas.microsoft.com/office/word/2006/wordml" xmlns:wps="http://schemas.microsoft.com/office/word/2010/wordprocessingShape" mc:Ignorable="w14 w15 w16se w16cid w16 w16cex w16sdtdh w16du wp14">
+<w:document xmlns:wpc="http://schemas.microsoft.com/office/word/2010/wordprocessingCanvas" xmlns:cx="http://schemas.microsoft.com/office/drawing/2014/chartex" xmlns:cx1="http://schemas.microsoft.com/office/drawing/2015/9/8/chartex" xmlns:cx2="http://schemas.microsoft.com/office/drawing/2015/10/21/chartex" xmlns:cx3="http://schemas.microsoft.com/office/drawing/2016/5/9/chartex" xmlns:cx4="http://schemas.microsoft.com/office/drawing/2016/5/10/chartex" xmlns:cx5="http://schemas.microsoft.com/office/drawing/2016/5/11/chartex" xmlns:cx6="http://schemas.microsoft.com/office/drawing/2016/5/12/chartex" xmlns:cx7="http://schemas.microsoft.com/office/drawing/2016/5/13/chartex" xmlns:cx8="http://schemas.microsoft.com/office/drawing/2016/5/14/chartex" xmlns:mc="http://schemas.openxmlformats.org/markup-compatibility/2006" xmlns:aink="http://schemas.microsoft.com/office/drawing/2016/ink" xmlns:am3d="http://schemas.microsoft.com/office/drawing/2017/model3d" xmlns:o="urn:schemas-microsoft-com:office:office" xmlns:oel="http://schemas.microsoft.com/office/2019/extlst" xmlns:r="http://schemas.openxmlformats.org/officeDocument/2006/relationships" xmlns:m="http://schemas.openxmlformats.org/officeDocument/2006/math" xmlns:v="urn:schemas-microsoft-com:vml" xmlns:wp14="http://schemas.microsoft.com/office/word/2010/wordprocessingDrawing" xmlns:wp="http://schemas.openxmlformats.org/drawingml/2006/wordprocessingDrawing" xmlns:w10="urn:schemas-microsoft-com:office:word" xmlns:w="http://schemas.openxmlformats.org/wordprocessingml/2006/main" xmlns:w14="http://schemas.microsoft.com/office/word/2010/wordml" xmlns:w15="http://schemas.microsoft.com/office/word/2012/wordml" xmlns:w16cex="http://schemas.microsoft.com/office/word/2018/wordml/cex" xmlns:w16cid="http://schemas.microsoft.com/office/word/2016/wordml/cid" xmlns:w16="http://schemas.microsoft.com/office/word/2018/wordml" xmlns:w16du="http://schemas.microsoft.com/office/word/2023/wordml/word16du" xmlns:w16sdtdh="http://schemas.microsoft.com/office/word/2020/wordml/sdtdatahash" xmlns:w16se="http://schemas.microsoft.com/office/word/2015/wordml/symex" xmlns:wpg="http://schemas.microsoft.com/office/word/2010/wordprocessingGroup" xmlns:wpi="http://schemas.microsoft.com/office/word/2010/wordprocessingInk" xmlns:wne="http://schemas.microsoft.com/office/word/2006/wordml" xmlns:wps="http://schemas.microsoft.com/office/word/2010/wordprocessingShape" mc:Ignorable="w14 w15 w16se w16cid w16 w16cex w16sdtdh w16du wp14">
   <w:body>
     <w:p>
       <w:pPr>
@@ -226,12 +226,12 @@
         <w:tblpPr w:leftFromText="180" w:rightFromText="180" w:vertAnchor="text" w:tblpX="5851" w:tblpY="481"/>
         <w:tblW w:w="0" w:type="auto"/>
         <w:tblBorders>
-          <w:top w:val="single" w:color="auto" w:sz="4" w:space="0"/>
-          <w:left w:val="single" w:color="auto" w:sz="4" w:space="0"/>
-          <w:bottom w:val="single" w:color="auto" w:sz="4" w:space="0"/>
-          <w:right w:val="single" w:color="auto" w:sz="4" w:space="0"/>
-          <w:insideH w:val="single" w:color="auto" w:sz="4" w:space="0"/>
-          <w:insideV w:val="single" w:color="auto" w:sz="4" w:space="0"/>
+          <w:top w:val="single" w:sz="4" w:space="0" w:color="auto"/>
+          <w:left w:val="single" w:sz="4" w:space="0" w:color="auto"/>
+          <w:bottom w:val="single" w:sz="4" w:space="0" w:color="auto"/>
+          <w:right w:val="single" w:sz="4" w:space="0" w:color="auto"/>
+          <w:insideH w:val="single" w:sz="4" w:space="0" w:color="auto"/>
+          <w:insideV w:val="single" w:sz="4" w:space="0" w:color="auto"/>
         </w:tblBorders>
         <w:tblLook w:val="0000" w:firstRow="0" w:lastRow="0" w:firstColumn="0" w:lastColumn="0" w:noHBand="0" w:noVBand="0"/>
       </w:tblPr>
@@ -266,11 +266,11 @@
             <w:rPr>
               <w:noProof/>
             </w:rPr>
-            <w:id w:val="-1199704323"/>
+            <w:id w:val="25840262"/>
             <w:placeholder>
               <w:docPart w:val="DefaultPlaceholder_-1854013440"/>
             </w:placeholder>
-            <w15:dataBinding w:prefixMappings="xmlns:ns0='urn:microsoft-dynamics-nav/reports/Print_Car_Report_WORD/60101/' " w:xpath="/ns0:NavWordReportXmlPart[1]/ns0:Car[1]/ns0:Vehicle_ID_No_[1]" w:storeItemID="{1FFF4AFC-9B63-44ED-B52F-9953A9DF8B61}" w16sdtdh:storeItemChecksum="tf2Ulg=="/>
+            <w15:dataBinding w:prefixMappings="xmlns:ns0='urn:microsoft-dynamics-nav/reports/Print_Car_Report/60103/' " w:xpath="/ns0:NavWordReportXmlPart[1]/ns0:Car[1]/ns0:VehicleIDNo[1]" w:storeItemID="{A7843C40-B442-418D-A493-51E9EA54E2A6}" w16sdtdh:storeItemChecksum="nrK7jQ=="/>
           </w:sdtPr>
           <w:sdtContent>
             <w:tc>
@@ -287,7 +287,7 @@
                   <w:rPr>
                     <w:noProof/>
                   </w:rPr>
-                  <w:t>Vehicle_ID_No_</w:t>
+                  <w:t>VehicleIDNo</w:t>
                 </w:r>
               </w:p>
             </w:tc>
@@ -325,7 +325,7 @@
             <w:placeholder>
               <w:docPart w:val="DefaultPlaceholder_-1854013440"/>
             </w:placeholder>
-            <w15:dataBinding w:prefixMappings="xmlns:ns0='urn:microsoft-dynamics-nav/reports/Print_Car_Report_WORD/60101/' " w:xpath="/ns0:NavWordReportXmlPart[1]/ns0:Car[1]/ns0:Brand[1]" w:storeItemID="{1FFF4AFC-9B63-44ED-B52F-9953A9DF8B61}" w16sdtdh:storeItemChecksum="tf2Ulg=="/>
+            <w15:dataBinding w:prefixMappings="xmlns:ns0='urn:microsoft-dynamics-nav/reports/Print_Car_Report_WORD/60101/' " w:xpath="/ns0:NavWordReportXmlPart[1]/ns0:Car[1]/ns0:Brand[1]" w:storeItemID="{1FFF4AFC-9B63-44ED-B52F-9953A9DF8B61}"/>
           </w:sdtPr>
           <w:sdtContent>
             <w:tc>
@@ -380,7 +380,7 @@
             <w:placeholder>
               <w:docPart w:val="DefaultPlaceholder_-1854013440"/>
             </w:placeholder>
-            <w15:dataBinding w:prefixMappings="xmlns:ns0='urn:microsoft-dynamics-nav/reports/Print_Car_Report_WORD/60101/' " w:xpath="/ns0:NavWordReportXmlPart[1]/ns0:Car[1]/ns0:Model[1]" w:storeItemID="{1FFF4AFC-9B63-44ED-B52F-9953A9DF8B61}" w16sdtdh:storeItemChecksum="tf2Ulg=="/>
+            <w15:dataBinding w:prefixMappings="xmlns:ns0='urn:microsoft-dynamics-nav/reports/Print_Car_Report_WORD/60101/' " w:xpath="/ns0:NavWordReportXmlPart[1]/ns0:Car[1]/ns0:Model[1]" w:storeItemID="{1FFF4AFC-9B63-44ED-B52F-9953A9DF8B61}"/>
           </w:sdtPr>
           <w:sdtContent>
             <w:tc>
@@ -435,7 +435,7 @@
             <w:placeholder>
               <w:docPart w:val="DefaultPlaceholder_-1854013440"/>
             </w:placeholder>
-            <w15:dataBinding w:prefixMappings="xmlns:ns0='urn:microsoft-dynamics-nav/reports/Print_Car_Report_WORD/60101/' " w:xpath="/ns0:NavWordReportXmlPart[1]/ns0:Car[1]/ns0:Body_Type[1]" w:storeItemID="{1FFF4AFC-9B63-44ED-B52F-9953A9DF8B61}" w16sdtdh:storeItemChecksum="tf2Ulg=="/>
+            <w15:dataBinding w:prefixMappings="xmlns:ns0='urn:microsoft-dynamics-nav/reports/Print_Car_Report_WORD/60101/' " w:xpath="/ns0:NavWordReportXmlPart[1]/ns0:Car[1]/ns0:Body_Type[1]" w:storeItemID="{1FFF4AFC-9B63-44ED-B52F-9953A9DF8B61}"/>
           </w:sdtPr>
           <w:sdtContent>
             <w:tc>
@@ -490,7 +490,7 @@
             <w:placeholder>
               <w:docPart w:val="DefaultPlaceholder_-1854013440"/>
             </w:placeholder>
-            <w15:dataBinding w:prefixMappings="xmlns:ns0='urn:microsoft-dynamics-nav/reports/Print_Car_Report_WORD/60101/' " w:xpath="/ns0:NavWordReportXmlPart[1]/ns0:Car[1]/ns0:Gearbox[1]" w:storeItemID="{1FFF4AFC-9B63-44ED-B52F-9953A9DF8B61}" w16sdtdh:storeItemChecksum="tf2Ulg=="/>
+            <w15:dataBinding w:prefixMappings="xmlns:ns0='urn:microsoft-dynamics-nav/reports/Print_Car_Report_WORD/60101/' " w:xpath="/ns0:NavWordReportXmlPart[1]/ns0:Car[1]/ns0:Gearbox[1]" w:storeItemID="{1FFF4AFC-9B63-44ED-B52F-9953A9DF8B61}"/>
           </w:sdtPr>
           <w:sdtContent>
             <w:tc>
@@ -545,7 +545,7 @@
             <w:placeholder>
               <w:docPart w:val="DefaultPlaceholder_-1854013440"/>
             </w:placeholder>
-            <w15:dataBinding w:prefixMappings="xmlns:ns0='urn:microsoft-dynamics-nav/reports/Print_Car_Report_WORD/60101/' " w:xpath="/ns0:NavWordReportXmlPart[1]/ns0:Car[1]/ns0:Fuel_Type[1]" w:storeItemID="{1FFF4AFC-9B63-44ED-B52F-9953A9DF8B61}" w16sdtdh:storeItemChecksum="tf2Ulg=="/>
+            <w15:dataBinding w:prefixMappings="xmlns:ns0='urn:microsoft-dynamics-nav/reports/Print_Car_Report_WORD/60101/' " w:xpath="/ns0:NavWordReportXmlPart[1]/ns0:Car[1]/ns0:Fuel_Type[1]" w:storeItemID="{1FFF4AFC-9B63-44ED-B52F-9953A9DF8B61}"/>
           </w:sdtPr>
           <w:sdtContent>
             <w:tc>
@@ -600,7 +600,7 @@
             <w:placeholder>
               <w:docPart w:val="DefaultPlaceholder_-1854013440"/>
             </w:placeholder>
-            <w15:dataBinding w:prefixMappings="xmlns:ns0='urn:microsoft-dynamics-nav/reports/Print_Car_Report_WORD/60101/' " w:xpath="/ns0:NavWordReportXmlPart[1]/ns0:Car[1]/ns0:Engine_Power[1]" w:storeItemID="{1FFF4AFC-9B63-44ED-B52F-9953A9DF8B61}" w16sdtdh:storeItemChecksum="tf2Ulg=="/>
+            <w15:dataBinding w:prefixMappings="xmlns:ns0='urn:microsoft-dynamics-nav/reports/Print_Car_Report_WORD/60101/' " w:xpath="/ns0:NavWordReportXmlPart[1]/ns0:Car[1]/ns0:Engine_Power[1]" w:storeItemID="{1FFF4AFC-9B63-44ED-B52F-9953A9DF8B61}"/>
           </w:sdtPr>
           <w:sdtContent>
             <w:tc>
@@ -655,7 +655,7 @@
             <w:placeholder>
               <w:docPart w:val="DefaultPlaceholder_-1854013440"/>
             </w:placeholder>
-            <w15:dataBinding w:prefixMappings="xmlns:ns0='urn:microsoft-dynamics-nav/reports/Print_Car_Report_WORD/60101/' " w:xpath="/ns0:NavWordReportXmlPart[1]/ns0:Car[1]/ns0:Engine_Size[1]" w:storeItemID="{1FFF4AFC-9B63-44ED-B52F-9953A9DF8B61}" w16sdtdh:storeItemChecksum="tf2Ulg=="/>
+            <w15:dataBinding w:prefixMappings="xmlns:ns0='urn:microsoft-dynamics-nav/reports/Print_Car_Report_WORD/60101/' " w:xpath="/ns0:NavWordReportXmlPart[1]/ns0:Car[1]/ns0:Engine_Size[1]" w:storeItemID="{1FFF4AFC-9B63-44ED-B52F-9953A9DF8B61}"/>
           </w:sdtPr>
           <w:sdtContent>
             <w:tc>
@@ -710,7 +710,7 @@
             <w:placeholder>
               <w:docPart w:val="DefaultPlaceholder_-1854013440"/>
             </w:placeholder>
-            <w15:dataBinding w:prefixMappings="xmlns:ns0='urn:microsoft-dynamics-nav/reports/Print_Car_Report_WORD/60101/' " w:xpath="/ns0:NavWordReportXmlPart[1]/ns0:Car[1]/ns0:Seats[1]" w:storeItemID="{1FFF4AFC-9B63-44ED-B52F-9953A9DF8B61}" w16sdtdh:storeItemChecksum="tf2Ulg=="/>
+            <w15:dataBinding w:prefixMappings="xmlns:ns0='urn:microsoft-dynamics-nav/reports/Print_Car_Report_WORD/60101/' " w:xpath="/ns0:NavWordReportXmlPart[1]/ns0:Car[1]/ns0:Seats[1]" w:storeItemID="{1FFF4AFC-9B63-44ED-B52F-9953A9DF8B61}"/>
           </w:sdtPr>
           <w:sdtContent>
             <w:tc>
@@ -765,7 +765,7 @@
             <w:placeholder>
               <w:docPart w:val="DefaultPlaceholder_-1854013440"/>
             </w:placeholder>
-            <w15:dataBinding w:prefixMappings="xmlns:ns0='urn:microsoft-dynamics-nav/reports/Print_Car_Report_WORD/60101/' " w:xpath="/ns0:NavWordReportXmlPart[1]/ns0:Car[1]/ns0:Year[1]" w:storeItemID="{1FFF4AFC-9B63-44ED-B52F-9953A9DF8B61}" w16sdtdh:storeItemChecksum="tf2Ulg=="/>
+            <w15:dataBinding w:prefixMappings="xmlns:ns0='urn:microsoft-dynamics-nav/reports/Print_Car_Report_WORD/60101/' " w:xpath="/ns0:NavWordReportXmlPart[1]/ns0:Car[1]/ns0:Year[1]" w:storeItemID="{1FFF4AFC-9B63-44ED-B52F-9953A9DF8B61}"/>
           </w:sdtPr>
           <w:sdtContent>
             <w:tc>
@@ -820,7 +820,7 @@
             <w:placeholder>
               <w:docPart w:val="DefaultPlaceholder_-1854013440"/>
             </w:placeholder>
-            <w15:dataBinding w:prefixMappings="xmlns:ns0='urn:microsoft-dynamics-nav/reports/Print_Car_Report_WORD/60101/' " w:xpath="/ns0:NavWordReportXmlPart[1]/ns0:Car[1]/ns0:Colour[1]" w:storeItemID="{1FFF4AFC-9B63-44ED-B52F-9953A9DF8B61}" w16sdtdh:storeItemChecksum="tf2Ulg=="/>
+            <w15:dataBinding w:prefixMappings="xmlns:ns0='urn:microsoft-dynamics-nav/reports/Print_Car_Report_WORD/60101/' " w:xpath="/ns0:NavWordReportXmlPart[1]/ns0:Car[1]/ns0:Colour[1]" w:storeItemID="{1FFF4AFC-9B63-44ED-B52F-9953A9DF8B61}"/>
           </w:sdtPr>
           <w:sdtContent>
             <w:tc>
@@ -875,7 +875,7 @@
             <w:placeholder>
               <w:docPart w:val="DefaultPlaceholder_-1854013440"/>
             </w:placeholder>
-            <w15:dataBinding w:prefixMappings="xmlns:ns0='urn:microsoft-dynamics-nav/reports/Print_Car_Report_WORD/60101/' " w:xpath="/ns0:NavWordReportXmlPart[1]/ns0:Car[1]/ns0:Mileage[1]" w:storeItemID="{1FFF4AFC-9B63-44ED-B52F-9953A9DF8B61}" w16sdtdh:storeItemChecksum="tf2Ulg=="/>
+            <w15:dataBinding w:prefixMappings="xmlns:ns0='urn:microsoft-dynamics-nav/reports/Print_Car_Report_WORD/60101/' " w:xpath="/ns0:NavWordReportXmlPart[1]/ns0:Car[1]/ns0:Mileage[1]" w:storeItemID="{1FFF4AFC-9B63-44ED-B52F-9953A9DF8B61}"/>
           </w:sdtPr>
           <w:sdtContent>
             <w:tc>
@@ -1042,12 +1042,12 @@
         <w:tblpPr w:leftFromText="180" w:rightFromText="180" w:vertAnchor="text" w:tblpX="31" w:tblpY="1"/>
         <w:tblW w:w="0" w:type="auto"/>
         <w:tblBorders>
-          <w:top w:val="single" w:color="auto" w:sz="4" w:space="0"/>
-          <w:left w:val="single" w:color="auto" w:sz="4" w:space="0"/>
-          <w:bottom w:val="single" w:color="auto" w:sz="4" w:space="0"/>
-          <w:right w:val="single" w:color="auto" w:sz="4" w:space="0"/>
-          <w:insideH w:val="single" w:color="auto" w:sz="4" w:space="0"/>
-          <w:insideV w:val="single" w:color="auto" w:sz="4" w:space="0"/>
+          <w:top w:val="single" w:sz="4" w:space="0" w:color="auto"/>
+          <w:left w:val="single" w:sz="4" w:space="0" w:color="auto"/>
+          <w:bottom w:val="single" w:sz="4" w:space="0" w:color="auto"/>
+          <w:right w:val="single" w:sz="4" w:space="0" w:color="auto"/>
+          <w:insideH w:val="single" w:sz="4" w:space="0" w:color="auto"/>
+          <w:insideV w:val="single" w:sz="4" w:space="0" w:color="auto"/>
         </w:tblBorders>
         <w:tblLook w:val="0000" w:firstRow="0" w:lastRow="0" w:firstColumn="0" w:lastColumn="0" w:noHBand="0" w:noVBand="0"/>
       </w:tblPr>
@@ -1118,15 +1118,7 @@
                 <w:sz w:val="20"/>
                 <w:szCs w:val="20"/>
               </w:rPr>
-              <w:t>DRIVING LICENSE NO.</w:t>
-            </w:r>
-            <w:r>
-              <w:rPr>
-                <w:noProof/>
-                <w:sz w:val="20"/>
-                <w:szCs w:val="20"/>
-              </w:rPr>
-              <w:t>:</w:t>
+              <w:t>DRIVING LICENSE NO.:</w:t>
             </w:r>
           </w:p>
         </w:tc>
@@ -1304,12 +1296,12 @@
         <w:tblpPr w:leftFromText="180" w:rightFromText="180" w:vertAnchor="text" w:tblpX="76" w:tblpY="121"/>
         <w:tblW w:w="0" w:type="auto"/>
         <w:tblBorders>
-          <w:top w:val="single" w:color="auto" w:sz="4" w:space="0"/>
-          <w:left w:val="single" w:color="auto" w:sz="4" w:space="0"/>
-          <w:bottom w:val="single" w:color="auto" w:sz="4" w:space="0"/>
-          <w:right w:val="single" w:color="auto" w:sz="4" w:space="0"/>
-          <w:insideH w:val="single" w:color="auto" w:sz="4" w:space="0"/>
-          <w:insideV w:val="single" w:color="auto" w:sz="4" w:space="0"/>
+          <w:top w:val="single" w:sz="4" w:space="0" w:color="auto"/>
+          <w:left w:val="single" w:sz="4" w:space="0" w:color="auto"/>
+          <w:bottom w:val="single" w:sz="4" w:space="0" w:color="auto"/>
+          <w:right w:val="single" w:sz="4" w:space="0" w:color="auto"/>
+          <w:insideH w:val="single" w:sz="4" w:space="0" w:color="auto"/>
+          <w:insideV w:val="single" w:sz="4" w:space="0" w:color="auto"/>
         </w:tblBorders>
         <w:tblLook w:val="0000" w:firstRow="0" w:lastRow="0" w:firstColumn="0" w:lastColumn="0" w:noHBand="0" w:noVBand="0"/>
       </w:tblPr>
@@ -1395,7 +1387,7 @@
             <w:placeholder>
               <w:docPart w:val="DefaultPlaceholder_-1854013440"/>
             </w:placeholder>
-            <w15:dataBinding w:prefixMappings="xmlns:ns0='urn:microsoft-dynamics-nav/reports/Print_Car_Report_WORD/60101/' " w:xpath="/ns0:NavWordReportXmlPart[1]/ns0:Car[1]/ns0:Price_per_Day[1]" w:storeItemID="{1FFF4AFC-9B63-44ED-B52F-9953A9DF8B61}" w16sdtdh:storeItemChecksum="tf2Ulg=="/>
+            <w15:dataBinding w:prefixMappings="xmlns:ns0='urn:microsoft-dynamics-nav/reports/Print_Car_Report_WORD/60101/' " w:xpath="/ns0:NavWordReportXmlPart[1]/ns0:Car[1]/ns0:Price_per_Day[1]" w:storeItemID="{1FFF4AFC-9B63-44ED-B52F-9953A9DF8B61}"/>
           </w:sdtPr>
           <w:sdtContent>
             <w:tc>
@@ -1566,12 +1558,12 @@
         <w:tblpPr w:leftFromText="180" w:rightFromText="180" w:vertAnchor="text" w:tblpX="61" w:tblpY="121"/>
         <w:tblW w:w="0" w:type="auto"/>
         <w:tblBorders>
-          <w:top w:val="single" w:color="auto" w:sz="4" w:space="0"/>
-          <w:left w:val="single" w:color="auto" w:sz="4" w:space="0"/>
-          <w:bottom w:val="single" w:color="auto" w:sz="4" w:space="0"/>
-          <w:right w:val="single" w:color="auto" w:sz="4" w:space="0"/>
-          <w:insideH w:val="single" w:color="auto" w:sz="4" w:space="0"/>
-          <w:insideV w:val="single" w:color="auto" w:sz="4" w:space="0"/>
+          <w:top w:val="single" w:sz="4" w:space="0" w:color="auto"/>
+          <w:left w:val="single" w:sz="4" w:space="0" w:color="auto"/>
+          <w:bottom w:val="single" w:sz="4" w:space="0" w:color="auto"/>
+          <w:right w:val="single" w:sz="4" w:space="0" w:color="auto"/>
+          <w:insideH w:val="single" w:sz="4" w:space="0" w:color="auto"/>
+          <w:insideV w:val="single" w:sz="4" w:space="0" w:color="auto"/>
         </w:tblBorders>
         <w:tblLook w:val="0000" w:firstRow="0" w:lastRow="0" w:firstColumn="0" w:lastColumn="0" w:noHBand="0" w:noVBand="0"/>
       </w:tblPr>
@@ -2269,11 +2261,14 @@
   </w:compat>
   <w:rsids>
     <w:rsidRoot w:val="009D37A8"/>
+    <w:rsid w:val="002B5084"/>
     <w:rsid w:val="002F2CBD"/>
     <w:rsid w:val="003E21B2"/>
     <w:rsid w:val="00406E63"/>
     <w:rsid w:val="004B3083"/>
+    <w:rsid w:val="007C0345"/>
     <w:rsid w:val="009D37A8"/>
+    <w:rsid w:val="00A31663"/>
     <w:rsid w:val="00D07FE9"/>
   </w:rsids>
   <m:mathPr>
@@ -2735,10 +2730,6 @@
       <w:color w:val="666666"/>
     </w:rPr>
   </w:style>
-  <w:style w:type="paragraph" w:customStyle="1" w:styleId="7476011B08664141A12FCC8450BCD29A">
-    <w:name w:val="7476011B08664141A12FCC8450BCD29A"/>
-    <w:rsid w:val="009D37A8"/>
-  </w:style>
 </w:styles>
 </file>
 
@@ -3044,9 +3035,7 @@
 </a:theme>
 </file>
 
-<file path=customXml/item2.xml>��< ? x m l   v e r s i o n = " 1 . 0 "   e n c o d i n g = " u t f - 1 6 " ? > - 
- < N a v W o r d R e p o r t X m l P a r t   x m l n s = " u r n : m i c r o s o f t - d y n a m i c s - n a v / r e p o r t s / P r i n t _ C a r _ R e p o r t / 6 0 1 0 3 / " > +<file path=customXml/item1.xml>��< ? x m l   v e r s i o n = " 1 . 0 "   e n c o d i n g = " u t f - 1 6 " ? > < N a v W o r d R e p o r t X m l P a r t   x m l n s = " u r n : m i c r o s o f t - d y n a m i c s - n a v / r e p o r t s / P r i n t _ C a r _ R e p o r t / 6 0 1 0 3 / " >   
      < C a r >   
@@ -3081,4 +3070,12 @@
      < / C a r >   
  < / N a v W o r d R e p o r t X m l P a r t > 
+</file>
+
+<file path=customXml/itemProps1.xml><?xml version="1.0" encoding="utf-8"?>
+<ds:datastoreItem xmlns:ds="http://schemas.openxmlformats.org/officeDocument/2006/customXml" ds:itemID="{A7843C40-B442-418D-A493-51E9EA54E2A6}">
+  <ds:schemaRefs>
+    <ds:schemaRef ds:uri="urn:microsoft-dynamics-nav/reports/Print_Car_Report/60103/"/>
+  </ds:schemaRefs>
+</ds:datastoreItem>
 </file>
</xml_diff>